<commit_message>
After class Tues Sep 17
</commit_message>
<xml_diff>
--- a/src/exam2material/week5_17Sep_tues/cis301_exam1Sol_inClass.docx
+++ b/src/exam2material/week5_17Sep_tues/cis301_exam1Sol_inClass.docx
@@ -244,7 +244,21 @@
           <w:sz w:val="24"/>
           <w:szCs w:val="24"/>
         </w:rPr>
-        <w:t>_____________________________________________________________</w:t>
+        <w:t>_______</w:t>
+      </w:r>
+      <w:r>
+        <w:rPr>
+          <w:sz w:val="24"/>
+          <w:szCs w:val="24"/>
+        </w:rPr>
+        <w:t>Solution</w:t>
+      </w:r>
+      <w:r>
+        <w:rPr>
+          <w:sz w:val="24"/>
+          <w:szCs w:val="24"/>
+        </w:rPr>
+        <w:t>______________________________________</w:t>
       </w:r>
     </w:p>
     <w:p>
@@ -1097,7 +1111,6 @@
         </w:rPr>
         <w:t xml:space="preserve"> a circuit for the following logical formula: </w:t>
       </w:r>
-      <w:proofErr w:type="gramStart"/>
       <w:r>
         <w:rPr>
           <w:b/>
@@ -1114,17 +1127,7 @@
           <w:sz w:val="24"/>
           <w:szCs w:val="24"/>
         </w:rPr>
-        <w:t>(</w:t>
-      </w:r>
-      <w:proofErr w:type="gramEnd"/>
-      <w:r>
-        <w:rPr>
-          <w:b/>
-          <w:bCs/>
-          <w:sz w:val="24"/>
-          <w:szCs w:val="24"/>
-        </w:rPr>
-        <w:t xml:space="preserve">p OR q) </w:t>
+        <w:t xml:space="preserve">(p OR q) </w:t>
       </w:r>
       <w:r>
         <w:rPr>
@@ -1622,75 +1625,57 @@
           <w:sz w:val="24"/>
           <w:szCs w:val="24"/>
         </w:rPr>
-        <w:t xml:space="preserve">p </w:t>
-      </w:r>
-      <w:proofErr w:type="gramStart"/>
+        <w:t xml:space="preserve">p →  </w:t>
+      </w:r>
       <w:r>
         <w:rPr>
           <w:rFonts w:ascii="Cambria Math" w:hAnsi="Cambria Math"/>
           <w:sz w:val="24"/>
           <w:szCs w:val="24"/>
         </w:rPr>
-        <w:t xml:space="preserve">→  </w:t>
-      </w:r>
-      <w:r>
+        <w:t>¬ q</w:t>
+      </w:r>
+    </w:p>
+    <w:p>
+      <w:pPr>
+        <w:pStyle w:val="ListParagraph"/>
+        <w:spacing w:after="200" w:line="276" w:lineRule="auto"/>
         <w:rPr>
           <w:rFonts w:ascii="Cambria Math" w:hAnsi="Cambria Math"/>
           <w:sz w:val="24"/>
           <w:szCs w:val="24"/>
         </w:rPr>
-        <w:t>¬</w:t>
-      </w:r>
-      <w:proofErr w:type="gramEnd"/>
+      </w:pPr>
       <w:r>
         <w:rPr>
           <w:rFonts w:ascii="Cambria Math" w:hAnsi="Cambria Math"/>
           <w:sz w:val="24"/>
           <w:szCs w:val="24"/>
         </w:rPr>
-        <w:t xml:space="preserve"> q</w:t>
-      </w:r>
-    </w:p>
-    <w:p>
-      <w:pPr>
-        <w:pStyle w:val="ListParagraph"/>
-        <w:spacing w:after="200" w:line="276" w:lineRule="auto"/>
+        <w:t xml:space="preserve">q </w:t>
+      </w:r>
+      <w:r>
+        <w:rPr>
+          <w:rFonts w:ascii="Cambria Math" w:hAnsi="Cambria Math" w:cs="Cambria Math"/>
+          <w:sz w:val="24"/>
+          <w:szCs w:val="24"/>
+        </w:rPr>
+        <w:t>∨</w:t>
+      </w:r>
+      <w:r>
         <w:rPr>
           <w:rFonts w:ascii="Cambria Math" w:hAnsi="Cambria Math"/>
           <w:sz w:val="24"/>
           <w:szCs w:val="24"/>
         </w:rPr>
-      </w:pPr>
+        <w:t xml:space="preserve"> ¬</w:t>
+      </w:r>
       <w:r>
         <w:rPr>
           <w:rFonts w:ascii="Cambria Math" w:hAnsi="Cambria Math"/>
           <w:sz w:val="24"/>
           <w:szCs w:val="24"/>
         </w:rPr>
-        <w:t xml:space="preserve">q </w:t>
-      </w:r>
-      <w:r>
-        <w:rPr>
-          <w:rFonts w:ascii="Cambria Math" w:hAnsi="Cambria Math" w:cs="Cambria Math"/>
-          <w:sz w:val="24"/>
-          <w:szCs w:val="24"/>
-        </w:rPr>
-        <w:t>∨</w:t>
-      </w:r>
-      <w:r>
-        <w:rPr>
-          <w:rFonts w:ascii="Cambria Math" w:hAnsi="Cambria Math"/>
-          <w:sz w:val="24"/>
-          <w:szCs w:val="24"/>
-        </w:rPr>
-        <w:t xml:space="preserve"> ¬</w:t>
-      </w:r>
-      <w:r>
-        <w:rPr>
-          <w:rFonts w:ascii="Cambria Math" w:hAnsi="Cambria Math"/>
-          <w:sz w:val="24"/>
-          <w:szCs w:val="24"/>
-        </w:rPr>
         <w:t>p</w:t>
       </w:r>
     </w:p>
@@ -1723,16 +1708,32 @@
           <w:szCs w:val="24"/>
         </w:rPr>
       </w:pPr>
-    </w:p>
-    <w:p>
-      <w:pPr>
-        <w:pStyle w:val="ListParagraph"/>
-        <w:rPr>
-          <w:rFonts w:ascii="Cambria Math" w:hAnsi="Cambria Math" w:cs="Cambria Math"/>
-          <w:sz w:val="24"/>
-          <w:szCs w:val="24"/>
-        </w:rPr>
-      </w:pPr>
+      <w:r>
+        <w:rPr>
+          <w:rFonts w:ascii="Cambria Math" w:hAnsi="Cambria Math" w:cs="Cambria Math"/>
+          <w:sz w:val="24"/>
+          <w:szCs w:val="24"/>
+        </w:rPr>
+        <w:t xml:space="preserve">truth assignment </w:t>
+      </w:r>
+    </w:p>
+    <w:p>
+      <w:pPr>
+        <w:pStyle w:val="ListParagraph"/>
+        <w:rPr>
+          <w:rFonts w:ascii="Cambria Math" w:hAnsi="Cambria Math" w:cs="Cambria Math"/>
+          <w:sz w:val="24"/>
+          <w:szCs w:val="24"/>
+        </w:rPr>
+      </w:pPr>
+      <w:r>
+        <w:rPr>
+          <w:rFonts w:ascii="Cambria Math" w:hAnsi="Cambria Math" w:cs="Cambria Math"/>
+          <w:sz w:val="24"/>
+          <w:szCs w:val="24"/>
+        </w:rPr>
+        <w:t>This truth assignment makes the first statement (?) and the second statement (T)</w:t>
+      </w:r>
     </w:p>
     <w:p>
       <w:pPr>
@@ -1844,7 +1845,6 @@
           <w:szCs w:val="24"/>
         </w:rPr>
       </w:pPr>
-      <w:proofErr w:type="gramStart"/>
       <w:r>
         <w:rPr>
           <w:rFonts w:ascii="Cambria Math" w:hAnsi="Cambria Math"/>
@@ -1861,7 +1861,6 @@
         </w:rPr>
         <w:t>(</w:t>
       </w:r>
-      <w:proofErr w:type="gramEnd"/>
       <w:r>
         <w:rPr>
           <w:rFonts w:ascii="Cambria Math" w:hAnsi="Cambria Math"/>
@@ -1972,6 +1971,30 @@
           <w:szCs w:val="24"/>
         </w:rPr>
       </w:pPr>
+      <w:r>
+        <w:rPr>
+          <w:sz w:val="24"/>
+          <w:szCs w:val="24"/>
+        </w:rPr>
+        <w:t>truth table – clear what the top-level operators were</w:t>
+      </w:r>
+    </w:p>
+    <w:p>
+      <w:pPr>
+        <w:pStyle w:val="ListParagraph"/>
+        <w:ind w:left="360"/>
+        <w:rPr>
+          <w:sz w:val="24"/>
+          <w:szCs w:val="24"/>
+        </w:rPr>
+      </w:pPr>
+      <w:r>
+        <w:rPr>
+          <w:sz w:val="24"/>
+          <w:szCs w:val="24"/>
+        </w:rPr>
+        <w:t>For every possible truth assignment, the two statements have the same output so they are equivalent.</w:t>
+      </w:r>
     </w:p>
     <w:p>
       <w:pPr>
@@ -2087,7 +2110,6 @@
           <w:sz w:val="24"/>
           <w:szCs w:val="24"/>
         </w:rPr>
-        <w:lastRenderedPageBreak/>
         <w:t xml:space="preserve">(8 pts) </w:t>
       </w:r>
       <w:r>
@@ -2102,23 +2124,21 @@
           <w:sz w:val="24"/>
           <w:szCs w:val="24"/>
         </w:rPr>
+        <w:t xml:space="preserve"> DeMorgan's laws to write an if-statement whose condition is the</w:t>
+      </w:r>
+      <w:r>
+        <w:rPr>
+          <w:sz w:val="24"/>
+          <w:szCs w:val="24"/>
+        </w:rPr>
         <w:t xml:space="preserve"> </w:t>
       </w:r>
-      <w:proofErr w:type="spellStart"/>
-      <w:r>
-        <w:rPr>
-          <w:sz w:val="24"/>
-          <w:szCs w:val="24"/>
-        </w:rPr>
-        <w:t>DeMorgan's</w:t>
-      </w:r>
-      <w:proofErr w:type="spellEnd"/>
-      <w:r>
-        <w:rPr>
-          <w:sz w:val="24"/>
-          <w:szCs w:val="24"/>
-        </w:rPr>
-        <w:t xml:space="preserve"> laws to write an if-statement whose condition is the</w:t>
+      <w:r>
+        <w:rPr>
+          <w:sz w:val="24"/>
+          <w:szCs w:val="24"/>
+        </w:rPr>
+        <w:t>negation of the</w:t>
       </w:r>
       <w:r>
         <w:rPr>
@@ -2132,7 +2152,7 @@
           <w:sz w:val="24"/>
           <w:szCs w:val="24"/>
         </w:rPr>
-        <w:t>negation of the</w:t>
+        <w:t>condition in the if-statement below. Write your</w:t>
       </w:r>
       <w:r>
         <w:rPr>
@@ -2146,10 +2166,81 @@
           <w:sz w:val="24"/>
           <w:szCs w:val="24"/>
         </w:rPr>
-        <w:t>condition in the if-statement below. Write your</w:t>
-      </w:r>
-      <w:r>
-        <w:rPr>
+        <w:t>if-statement in such a way that it does not use any ! (not) symbols.</w:t>
+      </w:r>
+      <w:r>
+        <w:rPr>
+          <w:sz w:val="24"/>
+          <w:szCs w:val="24"/>
+        </w:rPr>
+        <w:t xml:space="preserve"> Remember to consider order of operations.</w:t>
+      </w:r>
+    </w:p>
+    <w:p>
+      <w:pPr>
+        <w:pStyle w:val="ListParagraph"/>
+        <w:ind w:left="360"/>
+        <w:rPr>
+          <w:sz w:val="24"/>
+          <w:szCs w:val="24"/>
+        </w:rPr>
+      </w:pPr>
+    </w:p>
+    <w:p>
+      <w:pPr>
+        <w:pStyle w:val="ListParagraph"/>
+        <w:spacing w:line="240" w:lineRule="auto"/>
+        <w:ind w:left="360"/>
+        <w:rPr>
+          <w:rFonts w:ascii="Consolas" w:hAnsi="Consolas"/>
+          <w:sz w:val="24"/>
+          <w:szCs w:val="24"/>
+        </w:rPr>
+      </w:pPr>
+      <w:bookmarkStart w:id="2" w:name="_Hlk126567838"/>
+      <w:r>
+        <w:rPr>
+          <w:rFonts w:ascii="Consolas" w:hAnsi="Consolas"/>
+          <w:sz w:val="24"/>
+          <w:szCs w:val="24"/>
+        </w:rPr>
+        <w:t>if  (</w:t>
+      </w:r>
+      <w:r>
+        <w:rPr>
+          <w:rFonts w:ascii="Consolas" w:hAnsi="Consolas"/>
+          <w:sz w:val="24"/>
+          <w:szCs w:val="24"/>
+        </w:rPr>
+        <w:t xml:space="preserve">a &lt;= 7 </w:t>
+      </w:r>
+      <w:r>
+        <w:rPr>
+          <w:rFonts w:ascii="Consolas" w:hAnsi="Consolas"/>
+          <w:sz w:val="24"/>
+          <w:szCs w:val="24"/>
+        </w:rPr>
+        <w:t>&amp;&amp;</w:t>
+      </w:r>
+      <w:r>
+        <w:rPr>
+          <w:rFonts w:ascii="Consolas" w:hAnsi="Consolas"/>
+          <w:sz w:val="24"/>
+          <w:szCs w:val="24"/>
+        </w:rPr>
+        <w:t xml:space="preserve"> x &gt;= 4 </w:t>
+      </w:r>
+      <w:r>
+        <w:rPr>
+          <w:rFonts w:ascii="Consolas" w:hAnsi="Consolas"/>
+          <w:sz w:val="24"/>
+          <w:szCs w:val="24"/>
+        </w:rPr>
+        <w:t>||</w:t>
+      </w:r>
+      <w:r>
+        <w:rPr>
+          <w:rFonts w:ascii="Consolas" w:hAnsi="Consolas"/>
           <w:sz w:val="24"/>
           <w:szCs w:val="24"/>
         </w:rPr>
@@ -2157,124 +2248,11 @@
       </w:r>
       <w:r>
         <w:rPr>
-          <w:sz w:val="24"/>
-          <w:szCs w:val="24"/>
-        </w:rPr>
-        <w:t xml:space="preserve">if-statement in such a way that it does not use </w:t>
-      </w:r>
-      <w:proofErr w:type="gramStart"/>
-      <w:r>
-        <w:rPr>
-          <w:sz w:val="24"/>
-          <w:szCs w:val="24"/>
-        </w:rPr>
-        <w:t>any !</w:t>
-      </w:r>
-      <w:proofErr w:type="gramEnd"/>
-      <w:r>
-        <w:rPr>
-          <w:sz w:val="24"/>
-          <w:szCs w:val="24"/>
-        </w:rPr>
-        <w:t xml:space="preserve"> (not) symbols.</w:t>
-      </w:r>
-      <w:r>
-        <w:rPr>
-          <w:sz w:val="24"/>
-          <w:szCs w:val="24"/>
-        </w:rPr>
-        <w:t xml:space="preserve"> Remember to consider order of operations.</w:t>
-      </w:r>
-    </w:p>
-    <w:p>
-      <w:pPr>
-        <w:pStyle w:val="ListParagraph"/>
-        <w:ind w:left="360"/>
-        <w:rPr>
-          <w:sz w:val="24"/>
-          <w:szCs w:val="24"/>
-        </w:rPr>
-      </w:pPr>
-    </w:p>
-    <w:p>
-      <w:pPr>
-        <w:pStyle w:val="ListParagraph"/>
-        <w:spacing w:line="240" w:lineRule="auto"/>
-        <w:ind w:left="360"/>
-        <w:rPr>
           <w:rFonts w:ascii="Consolas" w:hAnsi="Consolas"/>
           <w:sz w:val="24"/>
           <w:szCs w:val="24"/>
         </w:rPr>
-      </w:pPr>
-      <w:bookmarkStart w:id="2" w:name="_Hlk126567838"/>
-      <w:proofErr w:type="gramStart"/>
-      <w:r>
-        <w:rPr>
-          <w:rFonts w:ascii="Consolas" w:hAnsi="Consolas"/>
-          <w:sz w:val="24"/>
-          <w:szCs w:val="24"/>
-        </w:rPr>
-        <w:t>if  (</w:t>
-      </w:r>
-      <w:proofErr w:type="gramEnd"/>
-      <w:r>
-        <w:rPr>
-          <w:rFonts w:ascii="Consolas" w:hAnsi="Consolas"/>
-          <w:sz w:val="24"/>
-          <w:szCs w:val="24"/>
-        </w:rPr>
-        <w:t xml:space="preserve">a &lt;= 7 </w:t>
-      </w:r>
-      <w:r>
-        <w:rPr>
-          <w:rFonts w:ascii="Consolas" w:hAnsi="Consolas"/>
-          <w:sz w:val="24"/>
-          <w:szCs w:val="24"/>
-        </w:rPr>
-        <w:t>&amp;&amp;</w:t>
-      </w:r>
-      <w:r>
-        <w:rPr>
-          <w:rFonts w:ascii="Consolas" w:hAnsi="Consolas"/>
-          <w:sz w:val="24"/>
-          <w:szCs w:val="24"/>
-        </w:rPr>
-        <w:t xml:space="preserve"> x &gt;= 4 </w:t>
-      </w:r>
-      <w:r>
-        <w:rPr>
-          <w:rFonts w:ascii="Consolas" w:hAnsi="Consolas"/>
-          <w:sz w:val="24"/>
-          <w:szCs w:val="24"/>
-        </w:rPr>
-        <w:t>||</w:t>
-      </w:r>
-      <w:r>
-        <w:rPr>
-          <w:rFonts w:ascii="Consolas" w:hAnsi="Consolas"/>
-          <w:sz w:val="24"/>
-          <w:szCs w:val="24"/>
-        </w:rPr>
-        <w:t xml:space="preserve"> </w:t>
-      </w:r>
-      <w:proofErr w:type="spellStart"/>
-      <w:r>
-        <w:rPr>
-          <w:rFonts w:ascii="Consolas" w:hAnsi="Consolas"/>
-          <w:sz w:val="24"/>
-          <w:szCs w:val="24"/>
-        </w:rPr>
-        <w:t>list.contains</w:t>
-      </w:r>
-      <w:proofErr w:type="spellEnd"/>
-      <w:r>
-        <w:rPr>
-          <w:rFonts w:ascii="Consolas" w:hAnsi="Consolas"/>
-          <w:sz w:val="24"/>
-          <w:szCs w:val="24"/>
-        </w:rPr>
-        <w:t>(item)</w:t>
+        <w:t>list.contains(item)</w:t>
       </w:r>
       <w:r>
         <w:rPr>
@@ -2374,6 +2352,178 @@
           <w:szCs w:val="24"/>
         </w:rPr>
       </w:pPr>
+    </w:p>
+    <w:p>
+      <w:pPr>
+        <w:pStyle w:val="ListParagraph"/>
+        <w:spacing w:line="240" w:lineRule="auto"/>
+        <w:ind w:left="360"/>
+        <w:rPr>
+          <w:rFonts w:ascii="Consolas" w:hAnsi="Consolas"/>
+          <w:sz w:val="24"/>
+          <w:szCs w:val="24"/>
+        </w:rPr>
+      </w:pPr>
+      <w:r>
+        <w:rPr>
+          <w:rFonts w:ascii="Consolas" w:hAnsi="Consolas"/>
+          <w:sz w:val="24"/>
+          <w:szCs w:val="24"/>
+        </w:rPr>
+        <w:t>if  (</w:t>
+      </w:r>
+      <w:r>
+        <w:rPr>
+          <w:rFonts w:ascii="Consolas" w:hAnsi="Consolas"/>
+          <w:sz w:val="24"/>
+          <w:szCs w:val="24"/>
+        </w:rPr>
+        <w:t>(</w:t>
+      </w:r>
+      <w:r>
+        <w:rPr>
+          <w:rFonts w:ascii="Consolas" w:hAnsi="Consolas"/>
+          <w:sz w:val="24"/>
+          <w:szCs w:val="24"/>
+        </w:rPr>
+        <w:t xml:space="preserve">a </w:t>
+      </w:r>
+      <w:r>
+        <w:rPr>
+          <w:rFonts w:ascii="Consolas" w:hAnsi="Consolas"/>
+          <w:sz w:val="24"/>
+          <w:szCs w:val="24"/>
+        </w:rPr>
+        <w:t>&gt;</w:t>
+      </w:r>
+      <w:r>
+        <w:rPr>
+          <w:rFonts w:ascii="Consolas" w:hAnsi="Consolas"/>
+          <w:sz w:val="24"/>
+          <w:szCs w:val="24"/>
+        </w:rPr>
+        <w:t xml:space="preserve"> 7 </w:t>
+      </w:r>
+      <w:r>
+        <w:rPr>
+          <w:rFonts w:ascii="Consolas" w:hAnsi="Consolas"/>
+          <w:sz w:val="24"/>
+          <w:szCs w:val="24"/>
+        </w:rPr>
+        <w:t>||</w:t>
+      </w:r>
+      <w:r>
+        <w:rPr>
+          <w:rFonts w:ascii="Consolas" w:hAnsi="Consolas"/>
+          <w:sz w:val="24"/>
+          <w:szCs w:val="24"/>
+        </w:rPr>
+        <w:t xml:space="preserve"> x </w:t>
+      </w:r>
+      <w:r>
+        <w:rPr>
+          <w:rFonts w:ascii="Consolas" w:hAnsi="Consolas"/>
+          <w:sz w:val="24"/>
+          <w:szCs w:val="24"/>
+        </w:rPr>
+        <w:t>&lt;</w:t>
+      </w:r>
+      <w:r>
+        <w:rPr>
+          <w:rFonts w:ascii="Consolas" w:hAnsi="Consolas"/>
+          <w:sz w:val="24"/>
+          <w:szCs w:val="24"/>
+        </w:rPr>
+        <w:t xml:space="preserve"> 4</w:t>
+      </w:r>
+      <w:r>
+        <w:rPr>
+          <w:rFonts w:ascii="Consolas" w:hAnsi="Consolas"/>
+          <w:sz w:val="24"/>
+          <w:szCs w:val="24"/>
+        </w:rPr>
+        <w:t>)</w:t>
+      </w:r>
+      <w:r>
+        <w:rPr>
+          <w:rFonts w:ascii="Consolas" w:hAnsi="Consolas"/>
+          <w:sz w:val="24"/>
+          <w:szCs w:val="24"/>
+        </w:rPr>
+        <w:t xml:space="preserve"> </w:t>
+      </w:r>
+      <w:r>
+        <w:rPr>
+          <w:rFonts w:ascii="Consolas" w:hAnsi="Consolas"/>
+          <w:sz w:val="24"/>
+          <w:szCs w:val="24"/>
+        </w:rPr>
+        <w:t>&amp;&amp;</w:t>
+      </w:r>
+      <w:r>
+        <w:rPr>
+          <w:rFonts w:ascii="Consolas" w:hAnsi="Consolas"/>
+          <w:sz w:val="24"/>
+          <w:szCs w:val="24"/>
+        </w:rPr>
+        <w:t xml:space="preserve"> list.contains(item)</w:t>
+      </w:r>
+      <w:r>
+        <w:rPr>
+          <w:rFonts w:ascii="Consolas" w:hAnsi="Consolas"/>
+          <w:sz w:val="24"/>
+          <w:szCs w:val="24"/>
+        </w:rPr>
+        <w:t xml:space="preserve"> == false</w:t>
+      </w:r>
+      <w:r>
+        <w:rPr>
+          <w:rFonts w:ascii="Consolas" w:hAnsi="Consolas"/>
+          <w:sz w:val="24"/>
+          <w:szCs w:val="24"/>
+        </w:rPr>
+        <w:t>) {</w:t>
+      </w:r>
+    </w:p>
+    <w:p>
+      <w:pPr>
+        <w:pStyle w:val="ListParagraph"/>
+        <w:spacing w:line="240" w:lineRule="auto"/>
+        <w:ind w:left="360" w:firstLine="360"/>
+        <w:rPr>
+          <w:rFonts w:ascii="Consolas" w:hAnsi="Consolas"/>
+          <w:sz w:val="24"/>
+          <w:szCs w:val="24"/>
+        </w:rPr>
+      </w:pPr>
+      <w:r>
+        <w:rPr>
+          <w:rFonts w:ascii="Consolas" w:hAnsi="Consolas"/>
+          <w:sz w:val="24"/>
+          <w:szCs w:val="24"/>
+        </w:rPr>
+        <w:t xml:space="preserve"> //statements</w:t>
+      </w:r>
+    </w:p>
+    <w:p>
+      <w:pPr>
+        <w:pStyle w:val="ListParagraph"/>
+        <w:spacing w:line="240" w:lineRule="auto"/>
+        <w:ind w:left="360"/>
+        <w:rPr>
+          <w:rFonts w:ascii="Consolas" w:hAnsi="Consolas"/>
+          <w:sz w:val="24"/>
+          <w:szCs w:val="24"/>
+        </w:rPr>
+      </w:pPr>
+      <w:r>
+        <w:rPr>
+          <w:rFonts w:ascii="Consolas" w:hAnsi="Consolas"/>
+          <w:sz w:val="24"/>
+          <w:szCs w:val="24"/>
+        </w:rPr>
+        <w:t>}</w:t>
+      </w:r>
     </w:p>
     <w:p>
       <w:pPr>
@@ -2628,7 +2778,6 @@
         </w:rPr>
         <w:t xml:space="preserve">) </w:t>
       </w:r>
-      <w:proofErr w:type="gramStart"/>
       <w:r>
         <w:rPr>
           <w:sz w:val="24"/>
@@ -2650,7 +2799,6 @@
         </w:rPr>
         <w:t>¬</w:t>
       </w:r>
-      <w:proofErr w:type="gramEnd"/>
       <w:r>
         <w:rPr>
           <w:sz w:val="24"/>
@@ -2705,6 +2853,13 @@
           <w:szCs w:val="24"/>
         </w:rPr>
       </w:pPr>
+      <w:r>
+        <w:rPr>
+          <w:sz w:val="24"/>
+          <w:szCs w:val="24"/>
+        </w:rPr>
+        <w:t>Need ONE truth assignment that makes the overall statement true.</w:t>
+      </w:r>
     </w:p>
     <w:p>
       <w:pPr>
@@ -2764,7 +2919,6 @@
           <w:sz w:val="24"/>
           <w:szCs w:val="24"/>
         </w:rPr>
-        <w:lastRenderedPageBreak/>
         <w:t>(1</w:t>
       </w:r>
       <w:r>
@@ -2958,6 +3112,45 @@
           <w:szCs w:val="24"/>
         </w:rPr>
       </w:pPr>
+      <w:r>
+        <w:rPr>
+          <w:sz w:val="24"/>
+          <w:szCs w:val="24"/>
+        </w:rPr>
+        <w:t>p =</w:t>
+      </w:r>
+      <w:r>
+        <w:rPr>
+          <w:sz w:val="24"/>
+          <w:szCs w:val="24"/>
+        </w:rPr>
+        <w:t xml:space="preserve"> F</w:t>
+      </w:r>
+    </w:p>
+    <w:p>
+      <w:pPr>
+        <w:pStyle w:val="ListParagraph"/>
+        <w:spacing w:after="200" w:line="276" w:lineRule="auto"/>
+        <w:ind w:left="360"/>
+        <w:rPr>
+          <w:sz w:val="24"/>
+          <w:szCs w:val="24"/>
+        </w:rPr>
+      </w:pPr>
+      <w:r>
+        <w:rPr>
+          <w:sz w:val="24"/>
+          <w:szCs w:val="24"/>
+        </w:rPr>
+        <w:t>q =</w:t>
+      </w:r>
+      <w:r>
+        <w:rPr>
+          <w:sz w:val="24"/>
+          <w:szCs w:val="24"/>
+        </w:rPr>
+        <w:t xml:space="preserve"> T</w:t>
+      </w:r>
     </w:p>
     <w:p>
       <w:pPr>
@@ -3169,7 +3362,6 @@
         </w:rPr>
         <w:t xml:space="preserve"> </w:t>
       </w:r>
-      <w:proofErr w:type="gramStart"/>
       <w:r>
         <w:rPr>
           <w:rStyle w:val="mord"/>
@@ -3188,7 +3380,6 @@
         </w:rPr>
         <w:t>)</w:t>
       </w:r>
-      <w:proofErr w:type="gramEnd"/>
       <w:r>
         <w:rPr>
           <w:rStyle w:val="mclose"/>
@@ -3295,6 +3486,20 @@
           <w:szCs w:val="24"/>
         </w:rPr>
       </w:pPr>
+      <w:r>
+        <w:rPr>
+          <w:sz w:val="24"/>
+          <w:szCs w:val="24"/>
+        </w:rPr>
+        <w:t>p =</w:t>
+      </w:r>
+      <w:r>
+        <w:rPr>
+          <w:sz w:val="24"/>
+          <w:szCs w:val="24"/>
+        </w:rPr>
+        <w:t xml:space="preserve"> F</w:t>
+      </w:r>
     </w:p>
     <w:p>
       <w:pPr>
@@ -3306,6 +3511,20 @@
           <w:szCs w:val="24"/>
         </w:rPr>
       </w:pPr>
+      <w:r>
+        <w:rPr>
+          <w:sz w:val="24"/>
+          <w:szCs w:val="24"/>
+        </w:rPr>
+        <w:t>q =</w:t>
+      </w:r>
+      <w:r>
+        <w:rPr>
+          <w:sz w:val="24"/>
+          <w:szCs w:val="24"/>
+        </w:rPr>
+        <w:t xml:space="preserve"> F</w:t>
+      </w:r>
     </w:p>
     <w:p>
       <w:pPr>
@@ -3317,6 +3536,20 @@
           <w:szCs w:val="24"/>
         </w:rPr>
       </w:pPr>
+      <w:r>
+        <w:rPr>
+          <w:sz w:val="24"/>
+          <w:szCs w:val="24"/>
+        </w:rPr>
+        <w:t xml:space="preserve">r = </w:t>
+      </w:r>
+      <w:r>
+        <w:rPr>
+          <w:sz w:val="24"/>
+          <w:szCs w:val="24"/>
+        </w:rPr>
+        <w:t>F</w:t>
+      </w:r>
     </w:p>
     <w:p>
       <w:pPr>
@@ -3350,6 +3583,39 @@
           <w:szCs w:val="24"/>
         </w:rPr>
       </w:pPr>
+    </w:p>
+    <w:p>
+      <w:pPr>
+        <w:pStyle w:val="ListParagraph"/>
+        <w:spacing w:after="200" w:line="276" w:lineRule="auto"/>
+        <w:ind w:left="360"/>
+        <w:rPr>
+          <w:sz w:val="24"/>
+          <w:szCs w:val="24"/>
+        </w:rPr>
+      </w:pPr>
+    </w:p>
+    <w:p>
+      <w:pPr>
+        <w:pStyle w:val="ListParagraph"/>
+        <w:spacing w:after="200" w:line="276" w:lineRule="auto"/>
+        <w:ind w:left="360"/>
+        <w:rPr>
+          <w:sz w:val="24"/>
+          <w:szCs w:val="24"/>
+        </w:rPr>
+      </w:pPr>
+    </w:p>
+    <w:p>
+      <w:pPr>
+        <w:pStyle w:val="ListParagraph"/>
+        <w:spacing w:after="200" w:line="276" w:lineRule="auto"/>
+        <w:ind w:left="360"/>
+        <w:rPr>
+          <w:sz w:val="24"/>
+          <w:szCs w:val="24"/>
+        </w:rPr>
+      </w:pPr>
       <w:r>
         <w:rPr>
           <w:sz w:val="24"/>
@@ -3432,6 +3698,20 @@
           <w:szCs w:val="24"/>
         </w:rPr>
       </w:pPr>
+      <w:r>
+        <w:rPr>
+          <w:sz w:val="24"/>
+          <w:szCs w:val="24"/>
+        </w:rPr>
+        <w:t xml:space="preserve">We found a truth assignment where </w:t>
+      </w:r>
+      <w:r>
+        <w:rPr>
+          <w:sz w:val="24"/>
+          <w:szCs w:val="24"/>
+        </w:rPr>
+        <w:t>all premises were true but the conclusion was false, which means the argument was invalid</w:t>
+      </w:r>
     </w:p>
     <w:p>
       <w:pPr>
@@ -3492,6 +3772,7 @@
           <w:sz w:val="24"/>
           <w:szCs w:val="24"/>
         </w:rPr>
+        <w:lastRenderedPageBreak/>
         <w:t xml:space="preserve">d) </w:t>
       </w:r>
       <w:r>
@@ -3553,6 +3834,20 @@
           <w:szCs w:val="24"/>
         </w:rPr>
       </w:pPr>
+      <w:r>
+        <w:rPr>
+          <w:sz w:val="24"/>
+          <w:szCs w:val="24"/>
+        </w:rPr>
+        <w:t xml:space="preserve">We would need </w:t>
+      </w:r>
+      <w:r>
+        <w:rPr>
+          <w:sz w:val="24"/>
+          <w:szCs w:val="24"/>
+        </w:rPr>
+        <w:t>a truth table that shows that every truth assignment that makes all the premises true also makes the conclusion true.</w:t>
+      </w:r>
     </w:p>
     <w:p>
       <w:pPr>
@@ -3590,7 +3885,6 @@
           <w:sz w:val="24"/>
           <w:szCs w:val="24"/>
         </w:rPr>
-        <w:lastRenderedPageBreak/>
         <w:t>(1</w:t>
       </w:r>
       <w:r>
@@ -3655,7 +3949,6 @@
           <w:szCs w:val="24"/>
         </w:rPr>
       </w:pPr>
-      <w:proofErr w:type="gramStart"/>
       <w:r>
         <w:rPr>
           <w:rFonts w:ascii="Cambria Math" w:hAnsi="Cambria Math"/>
@@ -3672,7 +3965,6 @@
         </w:rPr>
         <w:t>p</w:t>
       </w:r>
-      <w:proofErr w:type="gramEnd"/>
       <w:r>
         <w:rPr>
           <w:rFonts w:ascii="Cambria Math" w:hAnsi="Cambria Math"/>
@@ -3834,7 +4126,6 @@
           <w:szCs w:val="24"/>
         </w:rPr>
       </w:pPr>
-      <w:proofErr w:type="gramStart"/>
       <w:r>
         <w:rPr>
           <w:sz w:val="24"/>
@@ -3842,7 +4133,6 @@
         </w:rPr>
         <w:t>Proof(</w:t>
       </w:r>
-      <w:proofErr w:type="gramEnd"/>
     </w:p>
     <w:p>
       <w:pPr>
@@ -3927,16 +4217,7 @@
           <w:szCs w:val="24"/>
         </w:rPr>
         <w:tab/>
-        <w:t xml:space="preserve">2 </w:t>
-      </w:r>
-      <w:proofErr w:type="gramStart"/>
-      <w:r>
-        <w:rPr>
-          <w:rFonts w:ascii="Cambria Math" w:hAnsi="Cambria Math" w:cs="Cambria Math"/>
-          <w:sz w:val="24"/>
-          <w:szCs w:val="24"/>
-        </w:rPr>
-        <w:t xml:space="preserve">( </w:t>
+        <w:t xml:space="preserve">2 ( </w:t>
       </w:r>
       <w:r>
         <w:rPr>
@@ -3946,7 +4227,6 @@
         </w:rPr>
         <w:tab/>
       </w:r>
-      <w:proofErr w:type="gramEnd"/>
       <w:r>
         <w:rPr>
           <w:rFonts w:ascii="Cambria Math" w:hAnsi="Cambria Math" w:cs="Cambria Math"/>
@@ -4327,7 +4607,6 @@
           <w:sz w:val="24"/>
           <w:szCs w:val="24"/>
         </w:rPr>
-        <w:lastRenderedPageBreak/>
         <w:t>(1</w:t>
       </w:r>
       <w:r>
@@ -4503,7 +4782,6 @@
         </w:rPr>
         <w:t xml:space="preserve">→ </w:t>
       </w:r>
-      <w:proofErr w:type="gramStart"/>
       <w:r>
         <w:rPr>
           <w:rFonts w:ascii="Cambria Math" w:hAnsi="Cambria Math" w:cstheme="minorHAnsi"/>
@@ -4532,7 +4810,6 @@
         </w:rPr>
         <w:t>)</w:t>
       </w:r>
-      <w:proofErr w:type="gramEnd"/>
       <w:r>
         <w:rPr>
           <w:rFonts w:ascii="Cambria Math" w:hAnsi="Cambria Math" w:cstheme="minorHAnsi"/>
@@ -4600,7 +4877,6 @@
           <w:szCs w:val="24"/>
         </w:rPr>
       </w:pPr>
-      <w:proofErr w:type="gramStart"/>
       <w:r>
         <w:rPr>
           <w:rFonts w:ascii="Cambria Math" w:hAnsi="Cambria Math" w:cstheme="minorHAnsi"/>
@@ -4609,7 +4885,6 @@
         </w:rPr>
         <w:t>Proof(</w:t>
       </w:r>
-      <w:proofErr w:type="gramEnd"/>
     </w:p>
     <w:p>
       <w:pPr>

</xml_diff>